<commit_message>
Save doc changes to push
</commit_message>
<xml_diff>
--- a/data-comm-documentation-ideas.docx
+++ b/data-comm-documentation-ideas.docx
@@ -167,16 +167,55 @@
     </w:p>
     <w:p>
       <w:r>
-        <w:t xml:space="preserve"> Unable to figure out how to send the image without completely breaking wither the ConsoleApp or App components.</w:t>
+        <w:t xml:space="preserve"> Unable to figure out how to send the image without completely breaking </w:t>
+      </w:r>
+      <w:r>
+        <w:t>e</w:t>
+      </w:r>
+      <w:r>
+        <w:t>ither the ConsoleApp or App components.</w:t>
+      </w:r>
+    </w:p>
+    <w:p>
+      <w:pPr>
+        <w:pStyle w:val="Heading1"/>
+      </w:pPr>
+      <w:r>
+        <w:t>Known Bugs</w:t>
       </w:r>
     </w:p>
     <w:p/>
     <w:p>
       <w:pPr>
-        <w:pStyle w:val="Heading1"/>
-      </w:pPr>
-      <w:r>
-        <w:t>Known Bugs</w:t>
+        <w:pStyle w:val="Heading2"/>
+      </w:pPr>
+      <w:r>
+        <w:t>Wipe Keystore</w:t>
+      </w:r>
+    </w:p>
+    <w:p>
+      <w:r>
+        <w:t>Sometimes the keystore</w:t>
+      </w:r>
+      <w:r>
+        <w:t xml:space="preserve"> file</w:t>
+      </w:r>
+      <w:r>
+        <w:t xml:space="preserve"> will be wiped, reason unknown</w:t>
+      </w:r>
+      <w:r>
+        <w:t>.</w:t>
+      </w:r>
+    </w:p>
+    <w:p>
+      <w:r>
+        <w:t xml:space="preserve">May happen when saving new certificates to the keystore and trying to save the </w:t>
+      </w:r>
+      <w:r>
+        <w:t xml:space="preserve">updated keystore </w:t>
+      </w:r>
+      <w:r>
+        <w:t>file</w:t>
       </w:r>
     </w:p>
     <w:p/>
@@ -185,35 +224,26 @@
         <w:pStyle w:val="Heading2"/>
       </w:pPr>
       <w:r>
-        <w:t>Wipe Keystore</w:t>
-      </w:r>
-    </w:p>
-    <w:p>
-      <w:r>
-        <w:t>Sometimes the keystore will be wiped, reason unknown</w:t>
-      </w:r>
-      <w:r>
-        <w:t>.</w:t>
-      </w:r>
-    </w:p>
-    <w:p>
-      <w:r>
-        <w:t>May happen when saving new certificates to the keystore and trying to save the file</w:t>
+        <w:lastRenderedPageBreak/>
+        <w:t>Humidity Verification</w:t>
       </w:r>
     </w:p>
     <w:p/>
     <w:p>
-      <w:pPr>
-        <w:pStyle w:val="Heading2"/>
-      </w:pPr>
-      <w:r>
-        <w:t>Humidity Verification</w:t>
-      </w:r>
-    </w:p>
-    <w:p/>
-    <w:p>
-      <w:r>
-        <w:t>Although setup just as temperature the humidity refuses to verify, removed verification check so it also outputs “Signature is not valid”. Reason unknown.</w:t>
+      <w:r>
+        <w:t>Although setup just as temperature</w:t>
+      </w:r>
+      <w:r>
+        <w:t>,</w:t>
+      </w:r>
+      <w:r>
+        <w:t xml:space="preserve"> the humidity refuses to verify, removed verification check so it </w:t>
+      </w:r>
+      <w:r>
+        <w:t>will</w:t>
+      </w:r>
+      <w:r>
+        <w:t xml:space="preserve"> output “Signature is not valid”. Reason unknown.</w:t>
       </w:r>
     </w:p>
     <w:sectPr>

</xml_diff>